<commit_message>
update mongoDB note (command)
</commit_message>
<xml_diff>
--- a/筆記15_MongoDB語法簡介.docx
+++ b/筆記15_MongoDB語法簡介.docx
@@ -25,7 +25,7 @@
                     </pic:cNvPicPr>
                   </pic:nvPicPr>
                   <pic:blipFill>
-                    <a:blip r:embed="rId4">
+                    <a:blip r:embed="rId5">
                       <a:extLst>
                         <a:ext uri="{28A0092B-C50C-407E-A947-70E740481C1C}">
                           <a14:useLocalDpi xmlns:a14="http://schemas.microsoft.com/office/drawing/2010/main" val="0"/>
@@ -78,7 +78,7 @@
                     </pic:cNvPicPr>
                   </pic:nvPicPr>
                   <pic:blipFill>
-                    <a:blip r:embed="rId5">
+                    <a:blip r:embed="rId6">
                       <a:extLst>
                         <a:ext uri="{28A0092B-C50C-407E-A947-70E740481C1C}">
                           <a14:useLocalDpi xmlns:a14="http://schemas.microsoft.com/office/drawing/2010/main" val="0"/>
@@ -110,8 +110,249 @@
         </w:drawing>
       </w:r>
     </w:p>
+    <w:p>
+      <w:r>
+        <w:rPr>
+          <w:rFonts w:hint="eastAsia"/>
+        </w:rPr>
+        <w:t>影片</w:t>
+      </w:r>
+      <w:r>
+        <w:rPr>
+          <w:rFonts w:hint="eastAsia"/>
+        </w:rPr>
+        <w:t>:</w:t>
+      </w:r>
+    </w:p>
+    <w:p>
+      <w:pPr>
+        <w:rPr>
+          <w:rFonts w:hint="eastAsia"/>
+        </w:rPr>
+      </w:pPr>
+      <w:r>
+        <w:rPr>
+          <w:noProof/>
+        </w:rPr>
+        <w:lastRenderedPageBreak/>
+        <w:drawing>
+          <wp:inline distT="0" distB="0" distL="0" distR="0" wp14:anchorId="797DC1F2" wp14:editId="4A6FC54D">
+            <wp:extent cx="4876800" cy="2776855"/>
+            <wp:effectExtent l="0" t="0" r="0" b="4445"/>
+            <wp:docPr id="3" name="圖片 3" descr="C:\Users\user\AppData\Local\Temp\1533353354(1).png"/>
+            <wp:cNvGraphicFramePr>
+              <a:graphicFrameLocks xmlns:a="http://schemas.openxmlformats.org/drawingml/2006/main" noChangeAspect="1"/>
+            </wp:cNvGraphicFramePr>
+            <a:graphic xmlns:a="http://schemas.openxmlformats.org/drawingml/2006/main">
+              <a:graphicData uri="http://schemas.openxmlformats.org/drawingml/2006/picture">
+                <pic:pic xmlns:pic="http://schemas.openxmlformats.org/drawingml/2006/picture">
+                  <pic:nvPicPr>
+                    <pic:cNvPr id="0" name="Picture 1" descr="C:\Users\user\AppData\Local\Temp\1533353354(1).png"/>
+                    <pic:cNvPicPr>
+                      <a:picLocks noChangeAspect="1" noChangeArrowheads="1"/>
+                    </pic:cNvPicPr>
+                  </pic:nvPicPr>
+                  <pic:blipFill>
+                    <a:blip r:embed="rId7">
+                      <a:extLst>
+                        <a:ext uri="{28A0092B-C50C-407E-A947-70E740481C1C}">
+                          <a14:useLocalDpi xmlns:a14="http://schemas.microsoft.com/office/drawing/2010/main" val="0"/>
+                        </a:ext>
+                      </a:extLst>
+                    </a:blip>
+                    <a:srcRect/>
+                    <a:stretch>
+                      <a:fillRect/>
+                    </a:stretch>
+                  </pic:blipFill>
+                  <pic:spPr bwMode="auto">
+                    <a:xfrm>
+                      <a:off x="0" y="0"/>
+                      <a:ext cx="4876800" cy="2776855"/>
+                    </a:xfrm>
+                    <a:prstGeom prst="rect">
+                      <a:avLst/>
+                    </a:prstGeom>
+                    <a:noFill/>
+                    <a:ln>
+                      <a:noFill/>
+                    </a:ln>
+                  </pic:spPr>
+                </pic:pic>
+              </a:graphicData>
+            </a:graphic>
+          </wp:inline>
+        </w:drawing>
+      </w:r>
+    </w:p>
+    <w:p>
+      <w:r>
+        <w:t>Use demo (</w:t>
+      </w:r>
+      <w:r>
+        <w:rPr>
+          <w:rFonts w:hint="eastAsia"/>
+        </w:rPr>
+        <w:t>創建</w:t>
+      </w:r>
+      <w:r>
+        <w:rPr>
+          <w:rFonts w:hint="eastAsia"/>
+        </w:rPr>
+        <w:t xml:space="preserve">database </w:t>
+      </w:r>
+      <w:r>
+        <w:rPr>
+          <w:rFonts w:hint="eastAsia"/>
+        </w:rPr>
+        <w:t>數據庫</w:t>
+      </w:r>
+      <w:r>
+        <w:t>)</w:t>
+      </w:r>
+      <w:r>
+        <w:rPr>
+          <w:rFonts w:hint="eastAsia"/>
+        </w:rPr>
+        <w:t>，但是</w:t>
+      </w:r>
+      <w:r>
+        <w:rPr>
+          <w:rFonts w:hint="eastAsia"/>
+        </w:rPr>
+        <w:t xml:space="preserve">show </w:t>
+      </w:r>
+      <w:proofErr w:type="spellStart"/>
+      <w:r>
+        <w:rPr>
+          <w:rFonts w:hint="eastAsia"/>
+        </w:rPr>
+        <w:t>db</w:t>
+      </w:r>
+      <w:proofErr w:type="spellEnd"/>
+      <w:r>
+        <w:rPr>
+          <w:rFonts w:hint="eastAsia"/>
+        </w:rPr>
+        <w:t>會發現沒有，是因為沒有資料表</w:t>
+      </w:r>
+      <w:proofErr w:type="spellStart"/>
+      <w:r>
+        <w:rPr>
+          <w:rFonts w:hint="eastAsia"/>
+        </w:rPr>
+        <w:t>m</w:t>
+      </w:r>
+      <w:r>
+        <w:t>ongoDB</w:t>
+      </w:r>
+      <w:proofErr w:type="spellEnd"/>
+      <w:r>
+        <w:rPr>
+          <w:rFonts w:hint="eastAsia"/>
+        </w:rPr>
+        <w:t>不會顯示，所以要先</w:t>
+      </w:r>
+      <w:r>
+        <w:rPr>
+          <w:rFonts w:hint="eastAsia"/>
+        </w:rPr>
+        <w:t>c</w:t>
+      </w:r>
+      <w:r>
+        <w:t>reate:</w:t>
+      </w:r>
+    </w:p>
     <w:p/>
     <w:p>
+      <w:pPr>
+        <w:rPr>
+          <w:rFonts w:hint="eastAsia"/>
+        </w:rPr>
+      </w:pPr>
+      <w:r>
+        <w:rPr>
+          <w:rFonts w:hint="eastAsia"/>
+        </w:rPr>
+        <w:t>創建集合</w:t>
+      </w:r>
+      <w:r>
+        <w:rPr>
+          <w:rFonts w:hint="eastAsia"/>
+        </w:rPr>
+        <w:t>:</w:t>
+      </w:r>
+    </w:p>
+    <w:p>
+      <w:pPr>
+        <w:rPr>
+          <w:rFonts w:hint="eastAsia"/>
+        </w:rPr>
+      </w:pPr>
+      <w:r>
+        <w:rPr>
+          <w:noProof/>
+        </w:rPr>
+        <w:drawing>
+          <wp:inline distT="0" distB="0" distL="0" distR="0" wp14:anchorId="11AB0510" wp14:editId="43241F47">
+            <wp:extent cx="4960620" cy="2780665"/>
+            <wp:effectExtent l="0" t="0" r="0" b="635"/>
+            <wp:docPr id="6" name="圖片 6" descr="C:\Users\user\AppData\Local\Temp\1533353525(1).png"/>
+            <wp:cNvGraphicFramePr>
+              <a:graphicFrameLocks xmlns:a="http://schemas.openxmlformats.org/drawingml/2006/main" noChangeAspect="1"/>
+            </wp:cNvGraphicFramePr>
+            <a:graphic xmlns:a="http://schemas.openxmlformats.org/drawingml/2006/main">
+              <a:graphicData uri="http://schemas.openxmlformats.org/drawingml/2006/picture">
+                <pic:pic xmlns:pic="http://schemas.openxmlformats.org/drawingml/2006/picture">
+                  <pic:nvPicPr>
+                    <pic:cNvPr id="0" name="Picture 2" descr="C:\Users\user\AppData\Local\Temp\1533353525(1).png"/>
+                    <pic:cNvPicPr>
+                      <a:picLocks noChangeAspect="1" noChangeArrowheads="1"/>
+                    </pic:cNvPicPr>
+                  </pic:nvPicPr>
+                  <pic:blipFill>
+                    <a:blip r:embed="rId8">
+                      <a:extLst>
+                        <a:ext uri="{28A0092B-C50C-407E-A947-70E740481C1C}">
+                          <a14:useLocalDpi xmlns:a14="http://schemas.microsoft.com/office/drawing/2010/main" val="0"/>
+                        </a:ext>
+                      </a:extLst>
+                    </a:blip>
+                    <a:srcRect/>
+                    <a:stretch>
+                      <a:fillRect/>
+                    </a:stretch>
+                  </pic:blipFill>
+                  <pic:spPr bwMode="auto">
+                    <a:xfrm>
+                      <a:off x="0" y="0"/>
+                      <a:ext cx="4960620" cy="2780665"/>
+                    </a:xfrm>
+                    <a:prstGeom prst="rect">
+                      <a:avLst/>
+                    </a:prstGeom>
+                    <a:noFill/>
+                    <a:ln>
+                      <a:noFill/>
+                    </a:ln>
+                  </pic:spPr>
+                </pic:pic>
+              </a:graphicData>
+            </a:graphic>
+          </wp:inline>
+        </w:drawing>
+      </w:r>
+    </w:p>
+    <w:p/>
+    <w:p/>
+    <w:p>
+      <w:pPr>
+        <w:rPr>
+          <w:rFonts w:hint="eastAsia"/>
+        </w:rPr>
+      </w:pPr>
+    </w:p>
+    <w:p>
       <w:r>
         <w:rPr>
           <w:rFonts w:hint="eastAsia"/>
@@ -140,11 +381,6 @@
       </w:r>
     </w:p>
     <w:p>
-      <w:pPr>
-        <w:rPr>
-          <w:rFonts w:hint="eastAsia"/>
-        </w:rPr>
-      </w:pPr>
       <w:r>
         <w:rPr>
           <w:noProof/>
@@ -166,7 +402,7 @@
                     <pic:cNvPicPr/>
                   </pic:nvPicPr>
                   <pic:blipFill>
-                    <a:blip r:embed="rId6"/>
+                    <a:blip r:embed="rId9"/>
                     <a:stretch>
                       <a:fillRect/>
                     </a:stretch>
@@ -208,7 +444,7 @@
                     <pic:cNvPicPr/>
                   </pic:nvPicPr>
                   <pic:blipFill>
-                    <a:blip r:embed="rId7"/>
+                    <a:blip r:embed="rId10"/>
                     <a:stretch>
                       <a:fillRect/>
                     </a:stretch>
@@ -228,31 +464,1718 @@
           </wp:inline>
         </w:drawing>
       </w:r>
+    </w:p>
+    <w:p/>
+    <w:p>
+      <w:r>
+        <w:t>8-4</w:t>
+      </w:r>
+      <w:r>
+        <w:rPr>
+          <w:rFonts w:hint="eastAsia"/>
+        </w:rPr>
+        <w:t>再看</w:t>
+      </w:r>
+    </w:p>
+    <w:p>
+      <w:r>
+        <w:rPr>
+          <w:rFonts w:hint="eastAsia"/>
+        </w:rPr>
+        <w:t>可以發現</w:t>
+      </w:r>
+      <w:r>
+        <w:t xml:space="preserve">use demo </w:t>
+      </w:r>
+      <w:r>
+        <w:rPr>
+          <w:rFonts w:hint="eastAsia"/>
+        </w:rPr>
+        <w:t>雖然</w:t>
+      </w:r>
+      <w:r>
+        <w:rPr>
+          <w:rFonts w:hint="eastAsia"/>
+        </w:rPr>
+        <w:t>switch</w:t>
+      </w:r>
+      <w:r>
+        <w:rPr>
+          <w:rFonts w:hint="eastAsia"/>
+        </w:rPr>
+        <w:t>但</w:t>
+      </w:r>
+      <w:r>
+        <w:rPr>
+          <w:rFonts w:hint="eastAsia"/>
+        </w:rPr>
+        <w:t>s</w:t>
+      </w:r>
+      <w:r>
+        <w:t xml:space="preserve">how </w:t>
+      </w:r>
+      <w:proofErr w:type="spellStart"/>
+      <w:r>
+        <w:t>dbs</w:t>
+      </w:r>
+      <w:proofErr w:type="spellEnd"/>
+      <w:r>
+        <w:rPr>
+          <w:rFonts w:hint="eastAsia"/>
+        </w:rPr>
+        <w:t>沒有，是因為沒建</w:t>
+      </w:r>
+      <w:r>
+        <w:rPr>
+          <w:rFonts w:hint="eastAsia"/>
+        </w:rPr>
+        <w:t>t</w:t>
+      </w:r>
+      <w:r>
+        <w:t>able:</w:t>
+      </w:r>
+    </w:p>
+    <w:p>
+      <w:r>
+        <w:rPr>
+          <w:rFonts w:hint="eastAsia"/>
+        </w:rPr>
+        <w:t>先建完就有了</w:t>
+      </w:r>
+    </w:p>
+    <w:p>
+      <w:r>
+        <w:rPr>
+          <w:noProof/>
+        </w:rPr>
+        <w:drawing>
+          <wp:inline distT="0" distB="0" distL="0" distR="0" wp14:anchorId="7AFE2CB1" wp14:editId="58315DC0">
+            <wp:extent cx="1841500" cy="1398905"/>
+            <wp:effectExtent l="0" t="0" r="6350" b="0"/>
+            <wp:docPr id="8" name="圖片 8" descr="C:\Users\user\AppData\Local\Temp\1533353820(1).png"/>
+            <wp:cNvGraphicFramePr>
+              <a:graphicFrameLocks xmlns:a="http://schemas.openxmlformats.org/drawingml/2006/main" noChangeAspect="1"/>
+            </wp:cNvGraphicFramePr>
+            <a:graphic xmlns:a="http://schemas.openxmlformats.org/drawingml/2006/main">
+              <a:graphicData uri="http://schemas.openxmlformats.org/drawingml/2006/picture">
+                <pic:pic xmlns:pic="http://schemas.openxmlformats.org/drawingml/2006/picture">
+                  <pic:nvPicPr>
+                    <pic:cNvPr id="0" name="Picture 4" descr="C:\Users\user\AppData\Local\Temp\1533353820(1).png"/>
+                    <pic:cNvPicPr>
+                      <a:picLocks noChangeAspect="1" noChangeArrowheads="1"/>
+                    </pic:cNvPicPr>
+                  </pic:nvPicPr>
+                  <pic:blipFill>
+                    <a:blip r:embed="rId11">
+                      <a:extLst>
+                        <a:ext uri="{28A0092B-C50C-407E-A947-70E740481C1C}">
+                          <a14:useLocalDpi xmlns:a14="http://schemas.microsoft.com/office/drawing/2010/main" val="0"/>
+                        </a:ext>
+                      </a:extLst>
+                    </a:blip>
+                    <a:srcRect/>
+                    <a:stretch>
+                      <a:fillRect/>
+                    </a:stretch>
+                  </pic:blipFill>
+                  <pic:spPr bwMode="auto">
+                    <a:xfrm>
+                      <a:off x="0" y="0"/>
+                      <a:ext cx="1841500" cy="1398905"/>
+                    </a:xfrm>
+                    <a:prstGeom prst="rect">
+                      <a:avLst/>
+                    </a:prstGeom>
+                    <a:noFill/>
+                    <a:ln>
+                      <a:noFill/>
+                    </a:ln>
+                  </pic:spPr>
+                </pic:pic>
+              </a:graphicData>
+            </a:graphic>
+          </wp:inline>
+        </w:drawing>
+      </w:r>
+    </w:p>
+    <w:p>
+      <w:r>
+        <w:rPr>
+          <w:rFonts w:hint="eastAsia"/>
+        </w:rPr>
+        <w:t>另外也可以直接建</w:t>
+      </w:r>
+      <w:r>
+        <w:rPr>
+          <w:rFonts w:hint="eastAsia"/>
+        </w:rPr>
+        <w:t>c</w:t>
+      </w:r>
+      <w:r>
+        <w:t>ollection</w:t>
+      </w:r>
+      <w:r>
+        <w:rPr>
+          <w:rFonts w:hint="eastAsia"/>
+        </w:rPr>
+        <w:t>(</w:t>
+      </w:r>
+      <w:r>
+        <w:rPr>
+          <w:rFonts w:hint="eastAsia"/>
+        </w:rPr>
+        <w:t>類似</w:t>
+      </w:r>
+      <w:r>
+        <w:rPr>
+          <w:rFonts w:hint="eastAsia"/>
+        </w:rPr>
+        <w:t>RDBMs</w:t>
+      </w:r>
+      <w:r>
+        <w:rPr>
+          <w:rFonts w:hint="eastAsia"/>
+        </w:rPr>
+        <w:t>的</w:t>
+      </w:r>
+      <w:r>
+        <w:rPr>
+          <w:rFonts w:hint="eastAsia"/>
+        </w:rPr>
+        <w:t>t</w:t>
+      </w:r>
+      <w:r>
+        <w:t>able</w:t>
+      </w:r>
+      <w:r>
+        <w:rPr>
+          <w:rFonts w:hint="eastAsia"/>
+        </w:rPr>
+        <w:t>)</w:t>
+      </w:r>
+      <w:r>
+        <w:rPr>
+          <w:rFonts w:hint="eastAsia"/>
+        </w:rPr>
+        <w:t>同時插入值，例如</w:t>
+      </w:r>
+      <w:r>
+        <w:rPr>
+          <w:rFonts w:hint="eastAsia"/>
+        </w:rPr>
+        <w:t>:</w:t>
+      </w:r>
+    </w:p>
+    <w:p/>
+    <w:p>
+      <w:pPr>
+        <w:rPr>
+          <w:rFonts w:hint="eastAsia"/>
+        </w:rPr>
+      </w:pPr>
+    </w:p>
+    <w:p>
+      <w:r>
+        <w:rPr>
+          <w:noProof/>
+        </w:rPr>
+        <w:drawing>
+          <wp:inline distT="0" distB="0" distL="0" distR="0" wp14:anchorId="35D56016" wp14:editId="25E1097C">
+            <wp:extent cx="5274310" cy="2894433"/>
+            <wp:effectExtent l="0" t="0" r="2540" b="1270"/>
+            <wp:docPr id="7" name="圖片 7" descr="C:\Users\user\AppData\Local\Temp\1533353717(1).png"/>
+            <wp:cNvGraphicFramePr>
+              <a:graphicFrameLocks xmlns:a="http://schemas.openxmlformats.org/drawingml/2006/main" noChangeAspect="1"/>
+            </wp:cNvGraphicFramePr>
+            <a:graphic xmlns:a="http://schemas.openxmlformats.org/drawingml/2006/main">
+              <a:graphicData uri="http://schemas.openxmlformats.org/drawingml/2006/picture">
+                <pic:pic xmlns:pic="http://schemas.openxmlformats.org/drawingml/2006/picture">
+                  <pic:nvPicPr>
+                    <pic:cNvPr id="0" name="Picture 3" descr="C:\Users\user\AppData\Local\Temp\1533353717(1).png"/>
+                    <pic:cNvPicPr>
+                      <a:picLocks noChangeAspect="1" noChangeArrowheads="1"/>
+                    </pic:cNvPicPr>
+                  </pic:nvPicPr>
+                  <pic:blipFill>
+                    <a:blip r:embed="rId12">
+                      <a:extLst>
+                        <a:ext uri="{28A0092B-C50C-407E-A947-70E740481C1C}">
+                          <a14:useLocalDpi xmlns:a14="http://schemas.microsoft.com/office/drawing/2010/main" val="0"/>
+                        </a:ext>
+                      </a:extLst>
+                    </a:blip>
+                    <a:srcRect/>
+                    <a:stretch>
+                      <a:fillRect/>
+                    </a:stretch>
+                  </pic:blipFill>
+                  <pic:spPr bwMode="auto">
+                    <a:xfrm>
+                      <a:off x="0" y="0"/>
+                      <a:ext cx="5274310" cy="2894433"/>
+                    </a:xfrm>
+                    <a:prstGeom prst="rect">
+                      <a:avLst/>
+                    </a:prstGeom>
+                    <a:noFill/>
+                    <a:ln>
+                      <a:noFill/>
+                    </a:ln>
+                  </pic:spPr>
+                </pic:pic>
+              </a:graphicData>
+            </a:graphic>
+          </wp:inline>
+        </w:drawing>
+      </w:r>
+    </w:p>
+    <w:p>
+      <w:r>
+        <w:rPr>
+          <w:noProof/>
+        </w:rPr>
+        <w:drawing>
+          <wp:inline distT="0" distB="0" distL="0" distR="0" wp14:anchorId="7CF9911D" wp14:editId="5DE18580">
+            <wp:extent cx="4145915" cy="3903980"/>
+            <wp:effectExtent l="0" t="0" r="6985" b="1270"/>
+            <wp:docPr id="9" name="圖片 9" descr="C:\Users\user\AppData\Local\Temp\1533353945(1).png"/>
+            <wp:cNvGraphicFramePr>
+              <a:graphicFrameLocks xmlns:a="http://schemas.openxmlformats.org/drawingml/2006/main" noChangeAspect="1"/>
+            </wp:cNvGraphicFramePr>
+            <a:graphic xmlns:a="http://schemas.openxmlformats.org/drawingml/2006/main">
+              <a:graphicData uri="http://schemas.openxmlformats.org/drawingml/2006/picture">
+                <pic:pic xmlns:pic="http://schemas.openxmlformats.org/drawingml/2006/picture">
+                  <pic:nvPicPr>
+                    <pic:cNvPr id="0" name="Picture 5" descr="C:\Users\user\AppData\Local\Temp\1533353945(1).png"/>
+                    <pic:cNvPicPr>
+                      <a:picLocks noChangeAspect="1" noChangeArrowheads="1"/>
+                    </pic:cNvPicPr>
+                  </pic:nvPicPr>
+                  <pic:blipFill>
+                    <a:blip r:embed="rId13">
+                      <a:extLst>
+                        <a:ext uri="{28A0092B-C50C-407E-A947-70E740481C1C}">
+                          <a14:useLocalDpi xmlns:a14="http://schemas.microsoft.com/office/drawing/2010/main" val="0"/>
+                        </a:ext>
+                      </a:extLst>
+                    </a:blip>
+                    <a:srcRect/>
+                    <a:stretch>
+                      <a:fillRect/>
+                    </a:stretch>
+                  </pic:blipFill>
+                  <pic:spPr bwMode="auto">
+                    <a:xfrm>
+                      <a:off x="0" y="0"/>
+                      <a:ext cx="4145915" cy="3903980"/>
+                    </a:xfrm>
+                    <a:prstGeom prst="rect">
+                      <a:avLst/>
+                    </a:prstGeom>
+                    <a:noFill/>
+                    <a:ln>
+                      <a:noFill/>
+                    </a:ln>
+                  </pic:spPr>
+                </pic:pic>
+              </a:graphicData>
+            </a:graphic>
+          </wp:inline>
+        </w:drawing>
+      </w:r>
+    </w:p>
+    <w:p>
+      <w:r>
+        <w:rPr>
+          <w:rFonts w:hint="eastAsia"/>
+        </w:rPr>
+        <w:t>刪除</w:t>
+      </w:r>
+      <w:r>
+        <w:rPr>
+          <w:rFonts w:hint="eastAsia"/>
+        </w:rPr>
+        <w:t>d</w:t>
+      </w:r>
+      <w:r>
+        <w:t>emo</w:t>
+      </w:r>
+      <w:r>
+        <w:rPr>
+          <w:rFonts w:hint="eastAsia"/>
+        </w:rPr>
+        <w:t>數據庫</w:t>
+      </w:r>
+      <w:r>
+        <w:rPr>
+          <w:rFonts w:hint="eastAsia"/>
+        </w:rPr>
+        <w:t>:</w:t>
+      </w:r>
+    </w:p>
+    <w:p>
+      <w:r>
+        <w:rPr>
+          <w:noProof/>
+        </w:rPr>
+        <w:lastRenderedPageBreak/>
+        <w:drawing>
+          <wp:inline distT="0" distB="0" distL="0" distR="0" wp14:anchorId="208232B5" wp14:editId="477C5335">
+            <wp:extent cx="3415665" cy="1110615"/>
+            <wp:effectExtent l="0" t="0" r="0" b="0"/>
+            <wp:docPr id="10" name="圖片 10" descr="C:\Users\user\AppData\Local\Temp\1533354021(1).png"/>
+            <wp:cNvGraphicFramePr>
+              <a:graphicFrameLocks xmlns:a="http://schemas.openxmlformats.org/drawingml/2006/main" noChangeAspect="1"/>
+            </wp:cNvGraphicFramePr>
+            <a:graphic xmlns:a="http://schemas.openxmlformats.org/drawingml/2006/main">
+              <a:graphicData uri="http://schemas.openxmlformats.org/drawingml/2006/picture">
+                <pic:pic xmlns:pic="http://schemas.openxmlformats.org/drawingml/2006/picture">
+                  <pic:nvPicPr>
+                    <pic:cNvPr id="0" name="Picture 6" descr="C:\Users\user\AppData\Local\Temp\1533354021(1).png"/>
+                    <pic:cNvPicPr>
+                      <a:picLocks noChangeAspect="1" noChangeArrowheads="1"/>
+                    </pic:cNvPicPr>
+                  </pic:nvPicPr>
+                  <pic:blipFill>
+                    <a:blip r:embed="rId14">
+                      <a:extLst>
+                        <a:ext uri="{28A0092B-C50C-407E-A947-70E740481C1C}">
+                          <a14:useLocalDpi xmlns:a14="http://schemas.microsoft.com/office/drawing/2010/main" val="0"/>
+                        </a:ext>
+                      </a:extLst>
+                    </a:blip>
+                    <a:srcRect/>
+                    <a:stretch>
+                      <a:fillRect/>
+                    </a:stretch>
+                  </pic:blipFill>
+                  <pic:spPr bwMode="auto">
+                    <a:xfrm>
+                      <a:off x="0" y="0"/>
+                      <a:ext cx="3415665" cy="1110615"/>
+                    </a:xfrm>
+                    <a:prstGeom prst="rect">
+                      <a:avLst/>
+                    </a:prstGeom>
+                    <a:noFill/>
+                    <a:ln>
+                      <a:noFill/>
+                    </a:ln>
+                  </pic:spPr>
+                </pic:pic>
+              </a:graphicData>
+            </a:graphic>
+          </wp:inline>
+        </w:drawing>
+      </w:r>
+    </w:p>
+    <w:p>
+      <w:r>
+        <w:rPr>
+          <w:rFonts w:hint="eastAsia"/>
+        </w:rPr>
+        <w:t xml:space="preserve"> </w:t>
+      </w:r>
+    </w:p>
+    <w:p>
+      <w:r>
+        <w:rPr>
+          <w:rFonts w:hint="eastAsia"/>
+        </w:rPr>
+        <w:t>演示刪除</w:t>
+      </w:r>
+      <w:r>
+        <w:rPr>
+          <w:rFonts w:hint="eastAsia"/>
+        </w:rPr>
+        <w:t>c</w:t>
+      </w:r>
+      <w:r>
+        <w:t>ollection:</w:t>
+      </w:r>
+      <w:r>
+        <w:t xml:space="preserve">  </w:t>
+      </w:r>
+    </w:p>
+    <w:p>
+      <w:r>
+        <w:rPr>
+          <w:noProof/>
+        </w:rPr>
+        <w:drawing>
+          <wp:inline distT="0" distB="0" distL="0" distR="0" wp14:anchorId="2700484A" wp14:editId="7B5DD40E">
+            <wp:extent cx="2801620" cy="2233930"/>
+            <wp:effectExtent l="0" t="0" r="0" b="0"/>
+            <wp:docPr id="11" name="圖片 11" descr="C:\Users\user\AppData\Local\Temp\1533354269(1).png"/>
+            <wp:cNvGraphicFramePr>
+              <a:graphicFrameLocks xmlns:a="http://schemas.openxmlformats.org/drawingml/2006/main" noChangeAspect="1"/>
+            </wp:cNvGraphicFramePr>
+            <a:graphic xmlns:a="http://schemas.openxmlformats.org/drawingml/2006/main">
+              <a:graphicData uri="http://schemas.openxmlformats.org/drawingml/2006/picture">
+                <pic:pic xmlns:pic="http://schemas.openxmlformats.org/drawingml/2006/picture">
+                  <pic:nvPicPr>
+                    <pic:cNvPr id="0" name="Picture 7" descr="C:\Users\user\AppData\Local\Temp\1533354269(1).png"/>
+                    <pic:cNvPicPr>
+                      <a:picLocks noChangeAspect="1" noChangeArrowheads="1"/>
+                    </pic:cNvPicPr>
+                  </pic:nvPicPr>
+                  <pic:blipFill>
+                    <a:blip r:embed="rId15">
+                      <a:extLst>
+                        <a:ext uri="{28A0092B-C50C-407E-A947-70E740481C1C}">
+                          <a14:useLocalDpi xmlns:a14="http://schemas.microsoft.com/office/drawing/2010/main" val="0"/>
+                        </a:ext>
+                      </a:extLst>
+                    </a:blip>
+                    <a:srcRect/>
+                    <a:stretch>
+                      <a:fillRect/>
+                    </a:stretch>
+                  </pic:blipFill>
+                  <pic:spPr bwMode="auto">
+                    <a:xfrm>
+                      <a:off x="0" y="0"/>
+                      <a:ext cx="2801620" cy="2233930"/>
+                    </a:xfrm>
+                    <a:prstGeom prst="rect">
+                      <a:avLst/>
+                    </a:prstGeom>
+                    <a:noFill/>
+                    <a:ln>
+                      <a:noFill/>
+                    </a:ln>
+                  </pic:spPr>
+                </pic:pic>
+              </a:graphicData>
+            </a:graphic>
+          </wp:inline>
+        </w:drawing>
+      </w:r>
+    </w:p>
+    <w:p/>
+    <w:p/>
+    <w:p>
+      <w:r>
+        <w:rPr>
+          <w:rFonts w:hint="eastAsia"/>
+        </w:rPr>
+        <w:t>示範增刪改查</w:t>
+      </w:r>
+      <w:r>
+        <w:rPr>
+          <w:rFonts w:hint="eastAsia"/>
+        </w:rPr>
+        <w:t>:</w:t>
+      </w:r>
+    </w:p>
+    <w:p>
+      <w:pPr>
+        <w:pStyle w:val="a3"/>
+        <w:numPr>
+          <w:ilvl w:val="0"/>
+          <w:numId w:val="1"/>
+        </w:numPr>
+        <w:ind w:leftChars="0"/>
+      </w:pPr>
+      <w:r>
+        <w:rPr>
+          <w:noProof/>
+        </w:rPr>
+        <w:drawing>
+          <wp:inline distT="0" distB="0" distL="0" distR="0" wp14:anchorId="41090A65" wp14:editId="376CD0F6">
+            <wp:extent cx="4972685" cy="2526030"/>
+            <wp:effectExtent l="0" t="0" r="0" b="7620"/>
+            <wp:docPr id="12" name="圖片 12" descr="C:\Users\user\AppData\Local\Temp\1533354447(1).png"/>
+            <wp:cNvGraphicFramePr>
+              <a:graphicFrameLocks xmlns:a="http://schemas.openxmlformats.org/drawingml/2006/main" noChangeAspect="1"/>
+            </wp:cNvGraphicFramePr>
+            <a:graphic xmlns:a="http://schemas.openxmlformats.org/drawingml/2006/main">
+              <a:graphicData uri="http://schemas.openxmlformats.org/drawingml/2006/picture">
+                <pic:pic xmlns:pic="http://schemas.openxmlformats.org/drawingml/2006/picture">
+                  <pic:nvPicPr>
+                    <pic:cNvPr id="0" name="Picture 8" descr="C:\Users\user\AppData\Local\Temp\1533354447(1).png"/>
+                    <pic:cNvPicPr>
+                      <a:picLocks noChangeAspect="1" noChangeArrowheads="1"/>
+                    </pic:cNvPicPr>
+                  </pic:nvPicPr>
+                  <pic:blipFill>
+                    <a:blip r:embed="rId16">
+                      <a:extLst>
+                        <a:ext uri="{28A0092B-C50C-407E-A947-70E740481C1C}">
+                          <a14:useLocalDpi xmlns:a14="http://schemas.microsoft.com/office/drawing/2010/main" val="0"/>
+                        </a:ext>
+                      </a:extLst>
+                    </a:blip>
+                    <a:srcRect/>
+                    <a:stretch>
+                      <a:fillRect/>
+                    </a:stretch>
+                  </pic:blipFill>
+                  <pic:spPr bwMode="auto">
+                    <a:xfrm>
+                      <a:off x="0" y="0"/>
+                      <a:ext cx="4972685" cy="2526030"/>
+                    </a:xfrm>
+                    <a:prstGeom prst="rect">
+                      <a:avLst/>
+                    </a:prstGeom>
+                    <a:noFill/>
+                    <a:ln>
+                      <a:noFill/>
+                    </a:ln>
+                  </pic:spPr>
+                </pic:pic>
+              </a:graphicData>
+            </a:graphic>
+          </wp:inline>
+        </w:drawing>
+      </w:r>
+    </w:p>
+    <w:p>
+      <w:pPr>
+        <w:pStyle w:val="a3"/>
+        <w:numPr>
+          <w:ilvl w:val="0"/>
+          <w:numId w:val="1"/>
+        </w:numPr>
+        <w:ind w:leftChars="0"/>
+      </w:pPr>
+      <w:r>
+        <w:t>Find</w:t>
+      </w:r>
+      <w:r>
+        <w:rPr>
+          <w:rFonts w:hint="eastAsia"/>
+        </w:rPr>
+        <w:t>查看所有數據</w:t>
+      </w:r>
+      <w:r>
+        <w:rPr>
+          <w:rFonts w:hint="eastAsia"/>
+        </w:rPr>
+        <w:t>:</w:t>
+      </w:r>
+    </w:p>
+    <w:p>
+      <w:pPr>
+        <w:pStyle w:val="a3"/>
+        <w:ind w:leftChars="0" w:left="360"/>
+      </w:pPr>
+      <w:r>
+        <w:rPr>
+          <w:noProof/>
+        </w:rPr>
+        <w:lastRenderedPageBreak/>
+        <w:drawing>
+          <wp:inline distT="0" distB="0" distL="0" distR="0" wp14:anchorId="62D5845C" wp14:editId="76B6F73A">
+            <wp:extent cx="4926965" cy="1937385"/>
+            <wp:effectExtent l="0" t="0" r="6985" b="5715"/>
+            <wp:docPr id="13" name="圖片 13" descr="C:\Users\user\AppData\Local\Temp\1533354492(1).png"/>
+            <wp:cNvGraphicFramePr>
+              <a:graphicFrameLocks xmlns:a="http://schemas.openxmlformats.org/drawingml/2006/main" noChangeAspect="1"/>
+            </wp:cNvGraphicFramePr>
+            <a:graphic xmlns:a="http://schemas.openxmlformats.org/drawingml/2006/main">
+              <a:graphicData uri="http://schemas.openxmlformats.org/drawingml/2006/picture">
+                <pic:pic xmlns:pic="http://schemas.openxmlformats.org/drawingml/2006/picture">
+                  <pic:nvPicPr>
+                    <pic:cNvPr id="0" name="Picture 9" descr="C:\Users\user\AppData\Local\Temp\1533354492(1).png"/>
+                    <pic:cNvPicPr>
+                      <a:picLocks noChangeAspect="1" noChangeArrowheads="1"/>
+                    </pic:cNvPicPr>
+                  </pic:nvPicPr>
+                  <pic:blipFill>
+                    <a:blip r:embed="rId17">
+                      <a:extLst>
+                        <a:ext uri="{28A0092B-C50C-407E-A947-70E740481C1C}">
+                          <a14:useLocalDpi xmlns:a14="http://schemas.microsoft.com/office/drawing/2010/main" val="0"/>
+                        </a:ext>
+                      </a:extLst>
+                    </a:blip>
+                    <a:srcRect/>
+                    <a:stretch>
+                      <a:fillRect/>
+                    </a:stretch>
+                  </pic:blipFill>
+                  <pic:spPr bwMode="auto">
+                    <a:xfrm>
+                      <a:off x="0" y="0"/>
+                      <a:ext cx="4926965" cy="1937385"/>
+                    </a:xfrm>
+                    <a:prstGeom prst="rect">
+                      <a:avLst/>
+                    </a:prstGeom>
+                    <a:noFill/>
+                    <a:ln>
+                      <a:noFill/>
+                    </a:ln>
+                  </pic:spPr>
+                </pic:pic>
+              </a:graphicData>
+            </a:graphic>
+          </wp:inline>
+        </w:drawing>
+      </w:r>
+    </w:p>
+    <w:p>
+      <w:pPr>
+        <w:pStyle w:val="a3"/>
+        <w:ind w:leftChars="0" w:left="360"/>
+      </w:pPr>
+      <w:r>
+        <w:rPr>
+          <w:rFonts w:hint="eastAsia"/>
+        </w:rPr>
+        <w:t>可</w:t>
+      </w:r>
+      <w:r>
+        <w:rPr>
+          <w:rFonts w:hint="eastAsia"/>
+        </w:rPr>
+        <w:t>格式化</w:t>
+      </w:r>
+      <w:r>
+        <w:rPr>
+          <w:rFonts w:hint="eastAsia"/>
+        </w:rPr>
+        <w:t>:</w:t>
+      </w:r>
+    </w:p>
+    <w:p>
+      <w:pPr>
+        <w:pStyle w:val="a3"/>
+        <w:ind w:leftChars="0" w:left="360"/>
+      </w:pPr>
+      <w:r>
+        <w:rPr>
+          <w:noProof/>
+        </w:rPr>
+        <w:drawing>
+          <wp:inline distT="0" distB="0" distL="0" distR="0" wp14:anchorId="379F7A9D" wp14:editId="05002320">
+            <wp:extent cx="4792980" cy="1637030"/>
+            <wp:effectExtent l="0" t="0" r="7620" b="1270"/>
+            <wp:docPr id="14" name="圖片 14" descr="C:\Users\user\AppData\Local\Temp\1533354520(1).png"/>
+            <wp:cNvGraphicFramePr>
+              <a:graphicFrameLocks xmlns:a="http://schemas.openxmlformats.org/drawingml/2006/main" noChangeAspect="1"/>
+            </wp:cNvGraphicFramePr>
+            <a:graphic xmlns:a="http://schemas.openxmlformats.org/drawingml/2006/main">
+              <a:graphicData uri="http://schemas.openxmlformats.org/drawingml/2006/picture">
+                <pic:pic xmlns:pic="http://schemas.openxmlformats.org/drawingml/2006/picture">
+                  <pic:nvPicPr>
+                    <pic:cNvPr id="0" name="Picture 10" descr="C:\Users\user\AppData\Local\Temp\1533354520(1).png"/>
+                    <pic:cNvPicPr>
+                      <a:picLocks noChangeAspect="1" noChangeArrowheads="1"/>
+                    </pic:cNvPicPr>
+                  </pic:nvPicPr>
+                  <pic:blipFill>
+                    <a:blip r:embed="rId18">
+                      <a:extLst>
+                        <a:ext uri="{28A0092B-C50C-407E-A947-70E740481C1C}">
+                          <a14:useLocalDpi xmlns:a14="http://schemas.microsoft.com/office/drawing/2010/main" val="0"/>
+                        </a:ext>
+                      </a:extLst>
+                    </a:blip>
+                    <a:srcRect/>
+                    <a:stretch>
+                      <a:fillRect/>
+                    </a:stretch>
+                  </pic:blipFill>
+                  <pic:spPr bwMode="auto">
+                    <a:xfrm>
+                      <a:off x="0" y="0"/>
+                      <a:ext cx="4792980" cy="1637030"/>
+                    </a:xfrm>
+                    <a:prstGeom prst="rect">
+                      <a:avLst/>
+                    </a:prstGeom>
+                    <a:noFill/>
+                    <a:ln>
+                      <a:noFill/>
+                    </a:ln>
+                  </pic:spPr>
+                </pic:pic>
+              </a:graphicData>
+            </a:graphic>
+          </wp:inline>
+        </w:drawing>
+      </w:r>
+    </w:p>
+    <w:p>
+      <w:pPr>
+        <w:pStyle w:val="a3"/>
+        <w:ind w:leftChars="0" w:left="360"/>
+      </w:pPr>
+    </w:p>
+    <w:p>
+      <w:pPr>
+        <w:pStyle w:val="a3"/>
+        <w:ind w:leftChars="0" w:left="360"/>
+      </w:pPr>
+      <w:r>
+        <w:rPr>
+          <w:rFonts w:hint="eastAsia"/>
+        </w:rPr>
+        <w:t>查第一條數據</w:t>
+      </w:r>
+      <w:r>
+        <w:rPr>
+          <w:rFonts w:hint="eastAsia"/>
+        </w:rPr>
+        <w:t>:</w:t>
+      </w:r>
+    </w:p>
+    <w:p>
+      <w:pPr>
+        <w:pStyle w:val="a3"/>
+        <w:ind w:leftChars="0" w:left="360"/>
+      </w:pPr>
+      <w:r>
+        <w:rPr>
+          <w:noProof/>
+        </w:rPr>
+        <w:drawing>
+          <wp:inline distT="0" distB="0" distL="0" distR="0" wp14:anchorId="3AA077F9" wp14:editId="015DDF08">
+            <wp:extent cx="3665855" cy="1365250"/>
+            <wp:effectExtent l="0" t="0" r="0" b="6350"/>
+            <wp:docPr id="15" name="圖片 15" descr="C:\Users\user\AppData\Local\Temp\1533354565(1).png"/>
+            <wp:cNvGraphicFramePr>
+              <a:graphicFrameLocks xmlns:a="http://schemas.openxmlformats.org/drawingml/2006/main" noChangeAspect="1"/>
+            </wp:cNvGraphicFramePr>
+            <a:graphic xmlns:a="http://schemas.openxmlformats.org/drawingml/2006/main">
+              <a:graphicData uri="http://schemas.openxmlformats.org/drawingml/2006/picture">
+                <pic:pic xmlns:pic="http://schemas.openxmlformats.org/drawingml/2006/picture">
+                  <pic:nvPicPr>
+                    <pic:cNvPr id="0" name="Picture 11" descr="C:\Users\user\AppData\Local\Temp\1533354565(1).png"/>
+                    <pic:cNvPicPr>
+                      <a:picLocks noChangeAspect="1" noChangeArrowheads="1"/>
+                    </pic:cNvPicPr>
+                  </pic:nvPicPr>
+                  <pic:blipFill>
+                    <a:blip r:embed="rId19">
+                      <a:extLst>
+                        <a:ext uri="{28A0092B-C50C-407E-A947-70E740481C1C}">
+                          <a14:useLocalDpi xmlns:a14="http://schemas.microsoft.com/office/drawing/2010/main" val="0"/>
+                        </a:ext>
+                      </a:extLst>
+                    </a:blip>
+                    <a:srcRect/>
+                    <a:stretch>
+                      <a:fillRect/>
+                    </a:stretch>
+                  </pic:blipFill>
+                  <pic:spPr bwMode="auto">
+                    <a:xfrm>
+                      <a:off x="0" y="0"/>
+                      <a:ext cx="3665855" cy="1365250"/>
+                    </a:xfrm>
+                    <a:prstGeom prst="rect">
+                      <a:avLst/>
+                    </a:prstGeom>
+                    <a:noFill/>
+                    <a:ln>
+                      <a:noFill/>
+                    </a:ln>
+                  </pic:spPr>
+                </pic:pic>
+              </a:graphicData>
+            </a:graphic>
+          </wp:inline>
+        </w:drawing>
+      </w:r>
+    </w:p>
+    <w:p>
+      <w:pPr>
+        <w:pStyle w:val="a3"/>
+        <w:ind w:leftChars="0" w:left="360"/>
+      </w:pPr>
+    </w:p>
+    <w:p>
+      <w:pPr>
+        <w:pStyle w:val="a3"/>
+        <w:ind w:leftChars="0" w:left="360"/>
+      </w:pPr>
+      <w:r>
+        <w:rPr>
+          <w:rFonts w:hint="eastAsia"/>
+        </w:rPr>
+        <w:t>如果需要把</w:t>
+      </w:r>
+      <w:proofErr w:type="gramStart"/>
+      <w:r>
+        <w:rPr>
+          <w:rFonts w:hint="eastAsia"/>
+        </w:rPr>
+        <w:t>第一筆改為</w:t>
+      </w:r>
+      <w:proofErr w:type="gramEnd"/>
+      <w:r>
+        <w:rPr>
+          <w:rFonts w:hint="eastAsia"/>
+        </w:rPr>
+        <w:t>30</w:t>
+      </w:r>
+      <w:r>
+        <w:rPr>
+          <w:rFonts w:hint="eastAsia"/>
+        </w:rPr>
+        <w:t>歲</w:t>
+      </w:r>
+      <w:r>
+        <w:rPr>
+          <w:rFonts w:hint="eastAsia"/>
+        </w:rPr>
+        <w:t>:</w:t>
+      </w:r>
+      <w:r>
+        <w:rPr>
+          <w:rFonts w:hint="eastAsia"/>
+        </w:rPr>
+        <w:t xml:space="preserve">  </w:t>
+      </w:r>
+      <w:r>
+        <w:rPr>
+          <w:rFonts w:hint="eastAsia"/>
+        </w:rPr>
+        <w:t>切記都要用</w:t>
+      </w:r>
+      <w:r>
+        <w:rPr>
+          <w:rFonts w:hint="eastAsia"/>
+        </w:rPr>
+        <w:t>物件對象</w:t>
+      </w:r>
+      <w:r>
+        <w:rPr>
+          <w:rFonts w:hint="eastAsia"/>
+        </w:rPr>
+        <w:t>(JSON</w:t>
+      </w:r>
+      <w:r>
+        <w:rPr>
+          <w:rFonts w:hint="eastAsia"/>
+        </w:rPr>
+        <w:t>格式</w:t>
+      </w:r>
+      <w:r>
+        <w:rPr>
+          <w:rFonts w:hint="eastAsia"/>
+        </w:rPr>
+        <w:t>)</w:t>
+      </w:r>
+    </w:p>
+    <w:p>
+      <w:pPr>
+        <w:pStyle w:val="a3"/>
+        <w:ind w:leftChars="0" w:left="360"/>
+      </w:pPr>
+      <w:r>
+        <w:rPr>
+          <w:noProof/>
+        </w:rPr>
+        <w:drawing>
+          <wp:inline distT="0" distB="0" distL="0" distR="0" wp14:anchorId="728B5D51" wp14:editId="7A6D4EFC">
+            <wp:extent cx="4421505" cy="1670050"/>
+            <wp:effectExtent l="0" t="0" r="0" b="6350"/>
+            <wp:docPr id="16" name="圖片 16" descr="C:\Users\user\AppData\Local\Temp\1533354645(1).png"/>
+            <wp:cNvGraphicFramePr>
+              <a:graphicFrameLocks xmlns:a="http://schemas.openxmlformats.org/drawingml/2006/main" noChangeAspect="1"/>
+            </wp:cNvGraphicFramePr>
+            <a:graphic xmlns:a="http://schemas.openxmlformats.org/drawingml/2006/main">
+              <a:graphicData uri="http://schemas.openxmlformats.org/drawingml/2006/picture">
+                <pic:pic xmlns:pic="http://schemas.openxmlformats.org/drawingml/2006/picture">
+                  <pic:nvPicPr>
+                    <pic:cNvPr id="0" name="Picture 12" descr="C:\Users\user\AppData\Local\Temp\1533354645(1).png"/>
+                    <pic:cNvPicPr>
+                      <a:picLocks noChangeAspect="1" noChangeArrowheads="1"/>
+                    </pic:cNvPicPr>
+                  </pic:nvPicPr>
+                  <pic:blipFill>
+                    <a:blip r:embed="rId20">
+                      <a:extLst>
+                        <a:ext uri="{28A0092B-C50C-407E-A947-70E740481C1C}">
+                          <a14:useLocalDpi xmlns:a14="http://schemas.microsoft.com/office/drawing/2010/main" val="0"/>
+                        </a:ext>
+                      </a:extLst>
+                    </a:blip>
+                    <a:srcRect/>
+                    <a:stretch>
+                      <a:fillRect/>
+                    </a:stretch>
+                  </pic:blipFill>
+                  <pic:spPr bwMode="auto">
+                    <a:xfrm>
+                      <a:off x="0" y="0"/>
+                      <a:ext cx="4421505" cy="1670050"/>
+                    </a:xfrm>
+                    <a:prstGeom prst="rect">
+                      <a:avLst/>
+                    </a:prstGeom>
+                    <a:noFill/>
+                    <a:ln>
+                      <a:noFill/>
+                    </a:ln>
+                  </pic:spPr>
+                </pic:pic>
+              </a:graphicData>
+            </a:graphic>
+          </wp:inline>
+        </w:drawing>
+      </w:r>
+    </w:p>
+    <w:p>
+      <w:pPr>
+        <w:pStyle w:val="a3"/>
+        <w:ind w:leftChars="0" w:left="360"/>
+      </w:pPr>
+      <w:r>
+        <w:rPr>
+          <w:noProof/>
+        </w:rPr>
+        <w:lastRenderedPageBreak/>
+        <w:drawing>
+          <wp:inline distT="0" distB="0" distL="0" distR="0" wp14:anchorId="62EBF004" wp14:editId="46A8AD40">
+            <wp:extent cx="4242435" cy="1436370"/>
+            <wp:effectExtent l="0" t="0" r="5715" b="0"/>
+            <wp:docPr id="17" name="圖片 17" descr="C:\Users\user\AppData\Local\Temp\1533354734(1).png"/>
+            <wp:cNvGraphicFramePr>
+              <a:graphicFrameLocks xmlns:a="http://schemas.openxmlformats.org/drawingml/2006/main" noChangeAspect="1"/>
+            </wp:cNvGraphicFramePr>
+            <a:graphic xmlns:a="http://schemas.openxmlformats.org/drawingml/2006/main">
+              <a:graphicData uri="http://schemas.openxmlformats.org/drawingml/2006/picture">
+                <pic:pic xmlns:pic="http://schemas.openxmlformats.org/drawingml/2006/picture">
+                  <pic:nvPicPr>
+                    <pic:cNvPr id="0" name="Picture 13" descr="C:\Users\user\AppData\Local\Temp\1533354734(1).png"/>
+                    <pic:cNvPicPr>
+                      <a:picLocks noChangeAspect="1" noChangeArrowheads="1"/>
+                    </pic:cNvPicPr>
+                  </pic:nvPicPr>
+                  <pic:blipFill>
+                    <a:blip r:embed="rId21">
+                      <a:extLst>
+                        <a:ext uri="{28A0092B-C50C-407E-A947-70E740481C1C}">
+                          <a14:useLocalDpi xmlns:a14="http://schemas.microsoft.com/office/drawing/2010/main" val="0"/>
+                        </a:ext>
+                      </a:extLst>
+                    </a:blip>
+                    <a:srcRect/>
+                    <a:stretch>
+                      <a:fillRect/>
+                    </a:stretch>
+                  </pic:blipFill>
+                  <pic:spPr bwMode="auto">
+                    <a:xfrm>
+                      <a:off x="0" y="0"/>
+                      <a:ext cx="4242435" cy="1436370"/>
+                    </a:xfrm>
+                    <a:prstGeom prst="rect">
+                      <a:avLst/>
+                    </a:prstGeom>
+                    <a:noFill/>
+                    <a:ln>
+                      <a:noFill/>
+                    </a:ln>
+                  </pic:spPr>
+                </pic:pic>
+              </a:graphicData>
+            </a:graphic>
+          </wp:inline>
+        </w:drawing>
+      </w:r>
+    </w:p>
+    <w:p>
+      <w:pPr>
+        <w:pStyle w:val="a3"/>
+        <w:ind w:leftChars="0" w:left="360"/>
+      </w:pPr>
+    </w:p>
+    <w:p>
+      <w:pPr>
+        <w:pStyle w:val="a3"/>
+        <w:ind w:leftChars="0" w:left="360"/>
+      </w:pPr>
+      <w:r>
+        <w:rPr>
+          <w:rFonts w:hint="eastAsia"/>
+        </w:rPr>
+        <w:t>如果是</w:t>
+      </w:r>
+      <w:proofErr w:type="gramStart"/>
+      <w:r>
+        <w:rPr>
+          <w:rFonts w:hint="eastAsia"/>
+        </w:rPr>
+        <w:t>要改子文</w:t>
+      </w:r>
+      <w:proofErr w:type="gramEnd"/>
+      <w:r>
+        <w:rPr>
+          <w:rFonts w:hint="eastAsia"/>
+        </w:rPr>
+        <w:t>當</w:t>
+      </w:r>
+      <w:r>
+        <w:rPr>
+          <w:rFonts w:hint="eastAsia"/>
+        </w:rPr>
+        <w:t>(</w:t>
+      </w:r>
+      <w:r>
+        <w:rPr>
+          <w:rFonts w:hint="eastAsia"/>
+        </w:rPr>
+        <w:t>第二層的</w:t>
+      </w:r>
+      <w:r>
+        <w:t>class</w:t>
+      </w:r>
+      <w:r>
+        <w:rPr>
+          <w:rFonts w:hint="eastAsia"/>
+        </w:rPr>
+        <w:t>的</w:t>
+      </w:r>
+      <w:r>
+        <w:rPr>
+          <w:rFonts w:hint="eastAsia"/>
+        </w:rPr>
+        <w:t>n</w:t>
+      </w:r>
+      <w:r>
+        <w:t>ame</w:t>
+      </w:r>
+      <w:r>
+        <w:rPr>
+          <w:rFonts w:hint="eastAsia"/>
+        </w:rPr>
+        <w:t>)</w:t>
+      </w:r>
+      <w:r>
+        <w:t>:</w:t>
+      </w:r>
+    </w:p>
+    <w:p>
+      <w:pPr>
+        <w:pStyle w:val="a3"/>
+        <w:ind w:leftChars="0" w:left="360"/>
+      </w:pPr>
+      <w:r>
+        <w:rPr>
+          <w:noProof/>
+        </w:rPr>
+        <w:drawing>
+          <wp:inline distT="0" distB="0" distL="0" distR="0" wp14:anchorId="31145E55" wp14:editId="6747450B">
+            <wp:extent cx="4580255" cy="2463165"/>
+            <wp:effectExtent l="0" t="0" r="0" b="0"/>
+            <wp:docPr id="18" name="圖片 18" descr="C:\Users\user\AppData\Local\Temp\1533355018(1).png"/>
+            <wp:cNvGraphicFramePr>
+              <a:graphicFrameLocks xmlns:a="http://schemas.openxmlformats.org/drawingml/2006/main" noChangeAspect="1"/>
+            </wp:cNvGraphicFramePr>
+            <a:graphic xmlns:a="http://schemas.openxmlformats.org/drawingml/2006/main">
+              <a:graphicData uri="http://schemas.openxmlformats.org/drawingml/2006/picture">
+                <pic:pic xmlns:pic="http://schemas.openxmlformats.org/drawingml/2006/picture">
+                  <pic:nvPicPr>
+                    <pic:cNvPr id="0" name="Picture 14" descr="C:\Users\user\AppData\Local\Temp\1533355018(1).png"/>
+                    <pic:cNvPicPr>
+                      <a:picLocks noChangeAspect="1" noChangeArrowheads="1"/>
+                    </pic:cNvPicPr>
+                  </pic:nvPicPr>
+                  <pic:blipFill>
+                    <a:blip r:embed="rId22">
+                      <a:extLst>
+                        <a:ext uri="{28A0092B-C50C-407E-A947-70E740481C1C}">
+                          <a14:useLocalDpi xmlns:a14="http://schemas.microsoft.com/office/drawing/2010/main" val="0"/>
+                        </a:ext>
+                      </a:extLst>
+                    </a:blip>
+                    <a:srcRect/>
+                    <a:stretch>
+                      <a:fillRect/>
+                    </a:stretch>
+                  </pic:blipFill>
+                  <pic:spPr bwMode="auto">
+                    <a:xfrm>
+                      <a:off x="0" y="0"/>
+                      <a:ext cx="4580255" cy="2463165"/>
+                    </a:xfrm>
+                    <a:prstGeom prst="rect">
+                      <a:avLst/>
+                    </a:prstGeom>
+                    <a:noFill/>
+                    <a:ln>
+                      <a:noFill/>
+                    </a:ln>
+                  </pic:spPr>
+                </pic:pic>
+              </a:graphicData>
+            </a:graphic>
+          </wp:inline>
+        </w:drawing>
+      </w:r>
+    </w:p>
+    <w:p>
+      <w:pPr>
+        <w:pStyle w:val="a3"/>
+        <w:ind w:leftChars="0" w:left="360"/>
+      </w:pPr>
+    </w:p>
+    <w:p>
+      <w:pPr>
+        <w:pStyle w:val="a3"/>
+        <w:ind w:leftChars="0" w:left="360"/>
+      </w:pPr>
+      <w:r>
+        <w:t xml:space="preserve">By </w:t>
+      </w:r>
+      <w:proofErr w:type="gramStart"/>
+      <w:r>
+        <w:rPr>
+          <w:rFonts w:hint="eastAsia"/>
+        </w:rPr>
+        <w:t>子文檔查詢</w:t>
+      </w:r>
+      <w:proofErr w:type="gramEnd"/>
+      <w:r>
+        <w:rPr>
+          <w:rFonts w:hint="eastAsia"/>
+        </w:rPr>
+        <w:t>:</w:t>
+      </w:r>
+    </w:p>
+    <w:p>
+      <w:pPr>
+        <w:pStyle w:val="a3"/>
+        <w:ind w:leftChars="0" w:left="360"/>
+      </w:pPr>
+      <w:r>
+        <w:rPr>
+          <w:noProof/>
+        </w:rPr>
+        <w:drawing>
+          <wp:inline distT="0" distB="0" distL="0" distR="0" wp14:anchorId="021E81A4" wp14:editId="708182BE">
+            <wp:extent cx="5010150" cy="2325370"/>
+            <wp:effectExtent l="0" t="0" r="0" b="0"/>
+            <wp:docPr id="19" name="圖片 19" descr="C:\Users\user\AppData\Local\Temp\1533355118.png"/>
+            <wp:cNvGraphicFramePr>
+              <a:graphicFrameLocks xmlns:a="http://schemas.openxmlformats.org/drawingml/2006/main" noChangeAspect="1"/>
+            </wp:cNvGraphicFramePr>
+            <a:graphic xmlns:a="http://schemas.openxmlformats.org/drawingml/2006/main">
+              <a:graphicData uri="http://schemas.openxmlformats.org/drawingml/2006/picture">
+                <pic:pic xmlns:pic="http://schemas.openxmlformats.org/drawingml/2006/picture">
+                  <pic:nvPicPr>
+                    <pic:cNvPr id="0" name="Picture 15" descr="C:\Users\user\AppData\Local\Temp\1533355118.png"/>
+                    <pic:cNvPicPr>
+                      <a:picLocks noChangeAspect="1" noChangeArrowheads="1"/>
+                    </pic:cNvPicPr>
+                  </pic:nvPicPr>
+                  <pic:blipFill>
+                    <a:blip r:embed="rId23">
+                      <a:extLst>
+                        <a:ext uri="{28A0092B-C50C-407E-A947-70E740481C1C}">
+                          <a14:useLocalDpi xmlns:a14="http://schemas.microsoft.com/office/drawing/2010/main" val="0"/>
+                        </a:ext>
+                      </a:extLst>
+                    </a:blip>
+                    <a:srcRect/>
+                    <a:stretch>
+                      <a:fillRect/>
+                    </a:stretch>
+                  </pic:blipFill>
+                  <pic:spPr bwMode="auto">
+                    <a:xfrm>
+                      <a:off x="0" y="0"/>
+                      <a:ext cx="5010150" cy="2325370"/>
+                    </a:xfrm>
+                    <a:prstGeom prst="rect">
+                      <a:avLst/>
+                    </a:prstGeom>
+                    <a:noFill/>
+                    <a:ln>
+                      <a:noFill/>
+                    </a:ln>
+                  </pic:spPr>
+                </pic:pic>
+              </a:graphicData>
+            </a:graphic>
+          </wp:inline>
+        </w:drawing>
+      </w:r>
+    </w:p>
+    <w:p>
+      <w:pPr>
+        <w:pStyle w:val="a3"/>
+        <w:ind w:leftChars="0" w:left="360"/>
+      </w:pPr>
+    </w:p>
+    <w:p>
+      <w:pPr>
+        <w:pStyle w:val="a3"/>
+        <w:ind w:leftChars="0" w:left="360"/>
+        <w:rPr>
+          <w:color w:val="FF0000"/>
+        </w:rPr>
+      </w:pPr>
+      <w:r>
+        <w:rPr>
+          <w:rFonts w:hint="eastAsia"/>
+          <w:color w:val="FF0000"/>
+        </w:rPr>
+        <w:t>如果要</w:t>
+      </w:r>
+      <w:proofErr w:type="gramStart"/>
+      <w:r>
+        <w:rPr>
+          <w:rFonts w:hint="eastAsia"/>
+          <w:color w:val="FF0000"/>
+        </w:rPr>
+        <w:t>查詢哪筆年齡</w:t>
+      </w:r>
+      <w:proofErr w:type="gramEnd"/>
+      <w:r>
+        <w:rPr>
+          <w:rFonts w:hint="eastAsia"/>
+          <w:color w:val="FF0000"/>
+        </w:rPr>
+        <w:t>大於</w:t>
+      </w:r>
+      <w:r>
+        <w:rPr>
+          <w:rFonts w:hint="eastAsia"/>
+          <w:color w:val="FF0000"/>
+        </w:rPr>
+        <w:t>2</w:t>
+      </w:r>
+      <w:r>
+        <w:rPr>
+          <w:color w:val="FF0000"/>
+        </w:rPr>
+        <w:t>0</w:t>
+      </w:r>
+      <w:r>
+        <w:rPr>
+          <w:rFonts w:hint="eastAsia"/>
+          <w:color w:val="FF0000"/>
+        </w:rPr>
+        <w:t>歲</w:t>
+      </w:r>
+      <w:r>
+        <w:rPr>
+          <w:rFonts w:hint="eastAsia"/>
+          <w:color w:val="FF0000"/>
+        </w:rPr>
+        <w:t>/</w:t>
+      </w:r>
+      <w:r>
+        <w:rPr>
+          <w:color w:val="FF0000"/>
+        </w:rPr>
+        <w:t>40</w:t>
+      </w:r>
+      <w:r>
+        <w:rPr>
+          <w:rFonts w:hint="eastAsia"/>
+          <w:color w:val="FF0000"/>
+        </w:rPr>
+        <w:t xml:space="preserve">:  </w:t>
+      </w:r>
+      <w:r>
+        <w:rPr>
+          <w:rFonts w:hint="eastAsia"/>
+          <w:color w:val="FF0000"/>
+        </w:rPr>
+        <w:t>用</w:t>
+      </w:r>
+      <w:r>
+        <w:rPr>
+          <w:rFonts w:hint="eastAsia"/>
+          <w:color w:val="FF0000"/>
+        </w:rPr>
+        <w:t>$</w:t>
+      </w:r>
+      <w:proofErr w:type="spellStart"/>
+      <w:r>
+        <w:rPr>
+          <w:color w:val="FF0000"/>
+        </w:rPr>
+        <w:t>gt</w:t>
+      </w:r>
+      <w:proofErr w:type="spellEnd"/>
+      <w:r>
+        <w:rPr>
+          <w:color w:val="FF0000"/>
+        </w:rPr>
+        <w:t xml:space="preserve"> (greater than):</w:t>
+      </w:r>
+    </w:p>
+    <w:p>
+      <w:pPr>
+        <w:pStyle w:val="a3"/>
+        <w:ind w:leftChars="0" w:left="360"/>
+      </w:pPr>
+      <w:r>
+        <w:rPr>
+          <w:noProof/>
+        </w:rPr>
+        <w:lastRenderedPageBreak/>
+        <w:drawing>
+          <wp:inline distT="0" distB="0" distL="0" distR="0" wp14:anchorId="1065FC76" wp14:editId="3280EE93">
+            <wp:extent cx="4889500" cy="1148080"/>
+            <wp:effectExtent l="0" t="0" r="6350" b="0"/>
+            <wp:docPr id="21" name="圖片 21" descr="C:\Users\user\AppData\Local\Temp\1533355279(1).png"/>
+            <wp:cNvGraphicFramePr>
+              <a:graphicFrameLocks xmlns:a="http://schemas.openxmlformats.org/drawingml/2006/main" noChangeAspect="1"/>
+            </wp:cNvGraphicFramePr>
+            <a:graphic xmlns:a="http://schemas.openxmlformats.org/drawingml/2006/main">
+              <a:graphicData uri="http://schemas.openxmlformats.org/drawingml/2006/picture">
+                <pic:pic xmlns:pic="http://schemas.openxmlformats.org/drawingml/2006/picture">
+                  <pic:nvPicPr>
+                    <pic:cNvPr id="0" name="Picture 17" descr="C:\Users\user\AppData\Local\Temp\1533355279(1).png"/>
+                    <pic:cNvPicPr>
+                      <a:picLocks noChangeAspect="1" noChangeArrowheads="1"/>
+                    </pic:cNvPicPr>
+                  </pic:nvPicPr>
+                  <pic:blipFill>
+                    <a:blip r:embed="rId24">
+                      <a:extLst>
+                        <a:ext uri="{28A0092B-C50C-407E-A947-70E740481C1C}">
+                          <a14:useLocalDpi xmlns:a14="http://schemas.microsoft.com/office/drawing/2010/main" val="0"/>
+                        </a:ext>
+                      </a:extLst>
+                    </a:blip>
+                    <a:srcRect/>
+                    <a:stretch>
+                      <a:fillRect/>
+                    </a:stretch>
+                  </pic:blipFill>
+                  <pic:spPr bwMode="auto">
+                    <a:xfrm>
+                      <a:off x="0" y="0"/>
+                      <a:ext cx="4889500" cy="1148080"/>
+                    </a:xfrm>
+                    <a:prstGeom prst="rect">
+                      <a:avLst/>
+                    </a:prstGeom>
+                    <a:noFill/>
+                    <a:ln>
+                      <a:noFill/>
+                    </a:ln>
+                  </pic:spPr>
+                </pic:pic>
+              </a:graphicData>
+            </a:graphic>
+          </wp:inline>
+        </w:drawing>
+      </w:r>
+    </w:p>
+    <w:p>
+      <w:pPr>
+        <w:pStyle w:val="a3"/>
+        <w:ind w:leftChars="0" w:left="360"/>
+      </w:pPr>
+    </w:p>
+    <w:p>
+      <w:pPr>
+        <w:pStyle w:val="a3"/>
+        <w:ind w:leftChars="0" w:left="360"/>
+      </w:pPr>
+      <w:r>
+        <w:rPr>
+          <w:rFonts w:hint="eastAsia"/>
+        </w:rPr>
+        <w:t>反之要查小於</w:t>
+      </w:r>
+      <w:r>
+        <w:rPr>
+          <w:rFonts w:hint="eastAsia"/>
+        </w:rPr>
+        <w:t xml:space="preserve">: </w:t>
+      </w:r>
+      <w:r>
+        <w:rPr>
+          <w:rFonts w:hint="eastAsia"/>
+        </w:rPr>
+        <w:t>用</w:t>
+      </w:r>
+      <w:r>
+        <w:rPr>
+          <w:rFonts w:hint="eastAsia"/>
+        </w:rPr>
+        <w:t>$</w:t>
+      </w:r>
+      <w:proofErr w:type="spellStart"/>
+      <w:r>
+        <w:t>lt</w:t>
+      </w:r>
+      <w:proofErr w:type="spellEnd"/>
+      <w:r>
+        <w:t>:</w:t>
+      </w:r>
+    </w:p>
+    <w:p>
+      <w:pPr>
+        <w:pStyle w:val="a3"/>
+        <w:ind w:leftChars="0" w:left="360"/>
+        <w:rPr>
+          <w:rFonts w:hint="eastAsia"/>
+        </w:rPr>
+      </w:pPr>
+      <w:r>
+        <w:rPr>
+          <w:noProof/>
+        </w:rPr>
+        <w:drawing>
+          <wp:inline distT="0" distB="0" distL="0" distR="0" wp14:anchorId="55A76C7A" wp14:editId="20709A37">
+            <wp:extent cx="4914265" cy="655320"/>
+            <wp:effectExtent l="0" t="0" r="635" b="0"/>
+            <wp:docPr id="22" name="圖片 22" descr="C:\Users\user\AppData\Local\Temp\1533355329(1).png"/>
+            <wp:cNvGraphicFramePr>
+              <a:graphicFrameLocks xmlns:a="http://schemas.openxmlformats.org/drawingml/2006/main" noChangeAspect="1"/>
+            </wp:cNvGraphicFramePr>
+            <a:graphic xmlns:a="http://schemas.openxmlformats.org/drawingml/2006/main">
+              <a:graphicData uri="http://schemas.openxmlformats.org/drawingml/2006/picture">
+                <pic:pic xmlns:pic="http://schemas.openxmlformats.org/drawingml/2006/picture">
+                  <pic:nvPicPr>
+                    <pic:cNvPr id="0" name="Picture 18" descr="C:\Users\user\AppData\Local\Temp\1533355329(1).png"/>
+                    <pic:cNvPicPr>
+                      <a:picLocks noChangeAspect="1" noChangeArrowheads="1"/>
+                    </pic:cNvPicPr>
+                  </pic:nvPicPr>
+                  <pic:blipFill>
+                    <a:blip r:embed="rId25">
+                      <a:extLst>
+                        <a:ext uri="{28A0092B-C50C-407E-A947-70E740481C1C}">
+                          <a14:useLocalDpi xmlns:a14="http://schemas.microsoft.com/office/drawing/2010/main" val="0"/>
+                        </a:ext>
+                      </a:extLst>
+                    </a:blip>
+                    <a:srcRect/>
+                    <a:stretch>
+                      <a:fillRect/>
+                    </a:stretch>
+                  </pic:blipFill>
+                  <pic:spPr bwMode="auto">
+                    <a:xfrm>
+                      <a:off x="0" y="0"/>
+                      <a:ext cx="4914265" cy="655320"/>
+                    </a:xfrm>
+                    <a:prstGeom prst="rect">
+                      <a:avLst/>
+                    </a:prstGeom>
+                    <a:noFill/>
+                    <a:ln>
+                      <a:noFill/>
+                    </a:ln>
+                  </pic:spPr>
+                </pic:pic>
+              </a:graphicData>
+            </a:graphic>
+          </wp:inline>
+        </w:drawing>
+      </w:r>
+    </w:p>
+    <w:p>
+      <w:pPr>
+        <w:pStyle w:val="a3"/>
+        <w:ind w:leftChars="0" w:left="360"/>
+      </w:pPr>
+      <w:r>
+        <w:rPr>
+          <w:rFonts w:hint="eastAsia"/>
+        </w:rPr>
+        <w:t>等於用</w:t>
+      </w:r>
+      <w:r>
+        <w:rPr>
+          <w:rFonts w:hint="eastAsia"/>
+        </w:rPr>
+        <w:t>$</w:t>
+      </w:r>
+      <w:r>
+        <w:t>eq:</w:t>
+      </w:r>
+    </w:p>
+    <w:p>
+      <w:pPr>
+        <w:pStyle w:val="a3"/>
+        <w:ind w:leftChars="0" w:left="360"/>
+      </w:pPr>
+      <w:r>
+        <w:rPr>
+          <w:noProof/>
+        </w:rPr>
+        <w:drawing>
+          <wp:inline distT="0" distB="0" distL="0" distR="0" wp14:anchorId="63CB1E40" wp14:editId="266F7759">
+            <wp:extent cx="4885055" cy="400685"/>
+            <wp:effectExtent l="0" t="0" r="0" b="0"/>
+            <wp:docPr id="23" name="圖片 23" descr="C:\Users\user\AppData\Local\Temp\1533355472(1).png"/>
+            <wp:cNvGraphicFramePr>
+              <a:graphicFrameLocks xmlns:a="http://schemas.openxmlformats.org/drawingml/2006/main" noChangeAspect="1"/>
+            </wp:cNvGraphicFramePr>
+            <a:graphic xmlns:a="http://schemas.openxmlformats.org/drawingml/2006/main">
+              <a:graphicData uri="http://schemas.openxmlformats.org/drawingml/2006/picture">
+                <pic:pic xmlns:pic="http://schemas.openxmlformats.org/drawingml/2006/picture">
+                  <pic:nvPicPr>
+                    <pic:cNvPr id="0" name="Picture 19" descr="C:\Users\user\AppData\Local\Temp\1533355472(1).png"/>
+                    <pic:cNvPicPr>
+                      <a:picLocks noChangeAspect="1" noChangeArrowheads="1"/>
+                    </pic:cNvPicPr>
+                  </pic:nvPicPr>
+                  <pic:blipFill>
+                    <a:blip r:embed="rId26">
+                      <a:extLst>
+                        <a:ext uri="{28A0092B-C50C-407E-A947-70E740481C1C}">
+                          <a14:useLocalDpi xmlns:a14="http://schemas.microsoft.com/office/drawing/2010/main" val="0"/>
+                        </a:ext>
+                      </a:extLst>
+                    </a:blip>
+                    <a:srcRect/>
+                    <a:stretch>
+                      <a:fillRect/>
+                    </a:stretch>
+                  </pic:blipFill>
+                  <pic:spPr bwMode="auto">
+                    <a:xfrm>
+                      <a:off x="0" y="0"/>
+                      <a:ext cx="4885055" cy="400685"/>
+                    </a:xfrm>
+                    <a:prstGeom prst="rect">
+                      <a:avLst/>
+                    </a:prstGeom>
+                    <a:noFill/>
+                    <a:ln>
+                      <a:noFill/>
+                    </a:ln>
+                  </pic:spPr>
+                </pic:pic>
+              </a:graphicData>
+            </a:graphic>
+          </wp:inline>
+        </w:drawing>
+      </w:r>
+    </w:p>
+    <w:p>
+      <w:pPr>
+        <w:pStyle w:val="a3"/>
+        <w:ind w:leftChars="0" w:left="360"/>
+      </w:pPr>
+    </w:p>
+    <w:p>
+      <w:pPr>
+        <w:pStyle w:val="a3"/>
+        <w:ind w:leftChars="0" w:left="360"/>
+      </w:pPr>
+      <w:r>
+        <w:rPr>
+          <w:rFonts w:hint="eastAsia"/>
+        </w:rPr>
+        <w:t>大於等於</w:t>
+      </w:r>
+      <w:r>
+        <w:rPr>
+          <w:rFonts w:hint="eastAsia"/>
+        </w:rPr>
+        <w:t>: $</w:t>
+      </w:r>
+      <w:proofErr w:type="spellStart"/>
+      <w:r>
+        <w:t>gt</w:t>
+      </w:r>
+      <w:r>
+        <w:t>e</w:t>
+      </w:r>
+      <w:proofErr w:type="spellEnd"/>
+      <w:r>
+        <w:t xml:space="preserve"> </w:t>
+      </w:r>
+    </w:p>
+    <w:p>
+      <w:pPr>
+        <w:pStyle w:val="a3"/>
+        <w:pBdr>
+          <w:bottom w:val="single" w:sz="6" w:space="1" w:color="auto"/>
+        </w:pBdr>
+        <w:ind w:leftChars="0" w:left="360"/>
+      </w:pPr>
+    </w:p>
+    <w:p>
+      <w:pPr>
+        <w:pStyle w:val="a3"/>
+        <w:ind w:leftChars="0" w:left="360"/>
+      </w:pPr>
+      <w:r>
+        <w:rPr>
+          <w:rFonts w:hint="eastAsia"/>
+        </w:rPr>
+        <w:t>刪除</w:t>
+      </w:r>
+      <w:r>
+        <w:rPr>
+          <w:rFonts w:hint="eastAsia"/>
+        </w:rPr>
+        <w:t>:</w:t>
+      </w:r>
+    </w:p>
+    <w:p>
+      <w:pPr>
+        <w:pStyle w:val="a3"/>
+        <w:ind w:leftChars="0" w:left="360"/>
+        <w:rPr>
+          <w:rFonts w:hint="eastAsia"/>
+        </w:rPr>
+      </w:pPr>
+      <w:r>
+        <w:rPr>
+          <w:noProof/>
+        </w:rPr>
+        <w:drawing>
+          <wp:inline distT="0" distB="0" distL="0" distR="0" wp14:anchorId="78719553" wp14:editId="13759F38">
+            <wp:extent cx="5085715" cy="1670050"/>
+            <wp:effectExtent l="0" t="0" r="635" b="6350"/>
+            <wp:docPr id="24" name="圖片 24" descr="C:\Users\user\AppData\Local\Temp\1533355562(1).png"/>
+            <wp:cNvGraphicFramePr>
+              <a:graphicFrameLocks xmlns:a="http://schemas.openxmlformats.org/drawingml/2006/main" noChangeAspect="1"/>
+            </wp:cNvGraphicFramePr>
+            <a:graphic xmlns:a="http://schemas.openxmlformats.org/drawingml/2006/main">
+              <a:graphicData uri="http://schemas.openxmlformats.org/drawingml/2006/picture">
+                <pic:pic xmlns:pic="http://schemas.openxmlformats.org/drawingml/2006/picture">
+                  <pic:nvPicPr>
+                    <pic:cNvPr id="0" name="Picture 20" descr="C:\Users\user\AppData\Local\Temp\1533355562(1).png"/>
+                    <pic:cNvPicPr>
+                      <a:picLocks noChangeAspect="1" noChangeArrowheads="1"/>
+                    </pic:cNvPicPr>
+                  </pic:nvPicPr>
+                  <pic:blipFill>
+                    <a:blip r:embed="rId27">
+                      <a:extLst>
+                        <a:ext uri="{28A0092B-C50C-407E-A947-70E740481C1C}">
+                          <a14:useLocalDpi xmlns:a14="http://schemas.microsoft.com/office/drawing/2010/main" val="0"/>
+                        </a:ext>
+                      </a:extLst>
+                    </a:blip>
+                    <a:srcRect/>
+                    <a:stretch>
+                      <a:fillRect/>
+                    </a:stretch>
+                  </pic:blipFill>
+                  <pic:spPr bwMode="auto">
+                    <a:xfrm>
+                      <a:off x="0" y="0"/>
+                      <a:ext cx="5085715" cy="1670050"/>
+                    </a:xfrm>
+                    <a:prstGeom prst="rect">
+                      <a:avLst/>
+                    </a:prstGeom>
+                    <a:noFill/>
+                    <a:ln>
+                      <a:noFill/>
+                    </a:ln>
+                  </pic:spPr>
+                </pic:pic>
+              </a:graphicData>
+            </a:graphic>
+          </wp:inline>
+        </w:drawing>
+      </w:r>
       <w:bookmarkStart w:id="0" w:name="_GoBack"/>
       <w:bookmarkEnd w:id="0"/>
-    </w:p>
-    <w:p>
-      <w:pPr>
-        <w:rPr>
-          <w:rFonts w:hint="eastAsia"/>
-        </w:rPr>
-      </w:pPr>
-    </w:p>
-    <w:p>
-      <w:pPr>
-        <w:rPr>
-          <w:rFonts w:hint="eastAsia"/>
-        </w:rPr>
-      </w:pPr>
-      <w:r>
-        <w:t>8-4</w:t>
-      </w:r>
-      <w:r>
-        <w:rPr>
-          <w:rFonts w:hint="eastAsia"/>
-        </w:rPr>
-        <w:t>再看</w:t>
-      </w:r>
     </w:p>
     <w:sectPr>
       <w:pgSz w:w="11906" w:h="16838"/>
@@ -262,6 +2185,103 @@
     </w:sectPr>
   </w:body>
 </w:document>
+</file>
+
+<file path=word/numbering.xml><?xml version="1.0" encoding="utf-8"?>
+<w:numbering xmlns:wpc="http://schemas.microsoft.com/office/word/2010/wordprocessingCanvas" xmlns:cx="http://schemas.microsoft.com/office/drawing/2014/chartex" xmlns:cx1="http://schemas.microsoft.com/office/drawing/2015/9/8/chartex" xmlns:cx2="http://schemas.microsoft.com/office/drawing/2015/10/21/chartex" xmlns:cx3="http://schemas.microsoft.com/office/drawing/2016/5/9/chartex" xmlns:cx4="http://schemas.microsoft.com/office/drawing/2016/5/10/chartex" xmlns:cx5="http://schemas.microsoft.com/office/drawing/2016/5/11/chartex" xmlns:cx6="http://schemas.microsoft.com/office/drawing/2016/5/12/chartex" xmlns:cx7="http://schemas.microsoft.com/office/drawing/2016/5/13/chartex" xmlns:cx8="http://schemas.microsoft.com/office/drawing/2016/5/14/chartex" xmlns:mc="http://schemas.openxmlformats.org/markup-compatibility/2006" xmlns:aink="http://schemas.microsoft.com/office/drawing/2016/ink" xmlns:am3d="http://schemas.microsoft.com/office/drawing/2017/model3d" xmlns:o="urn:schemas-microsoft-com:office:office" xmlns:r="http://schemas.openxmlformats.org/officeDocument/2006/relationships" xmlns:m="http://schemas.openxmlformats.org/officeDocument/2006/math" xmlns:v="urn:schemas-microsoft-com:vml" xmlns:wp14="http://schemas.microsoft.com/office/word/2010/wordprocessingDrawing" xmlns:wp="http://schemas.openxmlformats.org/drawingml/2006/wordprocessingDrawing" xmlns:w10="urn:schemas-microsoft-com:office:word" xmlns:w="http://schemas.openxmlformats.org/wordprocessingml/2006/main" xmlns:w14="http://schemas.microsoft.com/office/word/2010/wordml" xmlns:w15="http://schemas.microsoft.com/office/word/2012/wordml" xmlns:w16cid="http://schemas.microsoft.com/office/word/2016/wordml/cid" xmlns:w16se="http://schemas.microsoft.com/office/word/2015/wordml/symex" xmlns:wpg="http://schemas.microsoft.com/office/word/2010/wordprocessingGroup" xmlns:wpi="http://schemas.microsoft.com/office/word/2010/wordprocessingInk" xmlns:wne="http://schemas.microsoft.com/office/word/2006/wordml" xmlns:wps="http://schemas.microsoft.com/office/word/2010/wordprocessingShape" mc:Ignorable="w14 w15 w16se w16cid wp14">
+  <w:abstractNum w:abstractNumId="0" w15:restartNumberingAfterBreak="0">
+    <w:nsid w:val="3C7D386C"/>
+    <w:multiLevelType w:val="hybridMultilevel"/>
+    <w:tmpl w:val="AB22C02C"/>
+    <w:lvl w:ilvl="0" w:tplc="C218AB50">
+      <w:start w:val="1"/>
+      <w:numFmt w:val="decimal"/>
+      <w:lvlText w:val="%1."/>
+      <w:lvlJc w:val="left"/>
+      <w:pPr>
+        <w:ind w:left="360" w:hanging="360"/>
+      </w:pPr>
+      <w:rPr>
+        <w:rFonts w:hint="default"/>
+      </w:rPr>
+    </w:lvl>
+    <w:lvl w:ilvl="1" w:tplc="04090019" w:tentative="1">
+      <w:start w:val="1"/>
+      <w:numFmt w:val="ideographTraditional"/>
+      <w:lvlText w:val="%2、"/>
+      <w:lvlJc w:val="left"/>
+      <w:pPr>
+        <w:ind w:left="960" w:hanging="480"/>
+      </w:pPr>
+    </w:lvl>
+    <w:lvl w:ilvl="2" w:tplc="0409001B" w:tentative="1">
+      <w:start w:val="1"/>
+      <w:numFmt w:val="lowerRoman"/>
+      <w:lvlText w:val="%3."/>
+      <w:lvlJc w:val="right"/>
+      <w:pPr>
+        <w:ind w:left="1440" w:hanging="480"/>
+      </w:pPr>
+    </w:lvl>
+    <w:lvl w:ilvl="3" w:tplc="0409000F" w:tentative="1">
+      <w:start w:val="1"/>
+      <w:numFmt w:val="decimal"/>
+      <w:lvlText w:val="%4."/>
+      <w:lvlJc w:val="left"/>
+      <w:pPr>
+        <w:ind w:left="1920" w:hanging="480"/>
+      </w:pPr>
+    </w:lvl>
+    <w:lvl w:ilvl="4" w:tplc="04090019" w:tentative="1">
+      <w:start w:val="1"/>
+      <w:numFmt w:val="ideographTraditional"/>
+      <w:lvlText w:val="%5、"/>
+      <w:lvlJc w:val="left"/>
+      <w:pPr>
+        <w:ind w:left="2400" w:hanging="480"/>
+      </w:pPr>
+    </w:lvl>
+    <w:lvl w:ilvl="5" w:tplc="0409001B" w:tentative="1">
+      <w:start w:val="1"/>
+      <w:numFmt w:val="lowerRoman"/>
+      <w:lvlText w:val="%6."/>
+      <w:lvlJc w:val="right"/>
+      <w:pPr>
+        <w:ind w:left="2880" w:hanging="480"/>
+      </w:pPr>
+    </w:lvl>
+    <w:lvl w:ilvl="6" w:tplc="0409000F" w:tentative="1">
+      <w:start w:val="1"/>
+      <w:numFmt w:val="decimal"/>
+      <w:lvlText w:val="%7."/>
+      <w:lvlJc w:val="left"/>
+      <w:pPr>
+        <w:ind w:left="3360" w:hanging="480"/>
+      </w:pPr>
+    </w:lvl>
+    <w:lvl w:ilvl="7" w:tplc="04090019" w:tentative="1">
+      <w:start w:val="1"/>
+      <w:numFmt w:val="ideographTraditional"/>
+      <w:lvlText w:val="%8、"/>
+      <w:lvlJc w:val="left"/>
+      <w:pPr>
+        <w:ind w:left="3840" w:hanging="480"/>
+      </w:pPr>
+    </w:lvl>
+    <w:lvl w:ilvl="8" w:tplc="0409001B" w:tentative="1">
+      <w:start w:val="1"/>
+      <w:numFmt w:val="lowerRoman"/>
+      <w:lvlText w:val="%9."/>
+      <w:lvlJc w:val="right"/>
+      <w:pPr>
+        <w:ind w:left="4320" w:hanging="480"/>
+      </w:pPr>
+    </w:lvl>
+  </w:abstractNum>
+  <w:num w:numId="1">
+    <w:abstractNumId w:val="0"/>
+  </w:num>
+</w:numbering>
 </file>
 
 <file path=word/styles.xml><?xml version="1.0" encoding="utf-8"?>
@@ -689,6 +2709,16 @@
     <w:semiHidden/>
     <w:unhideWhenUsed/>
   </w:style>
+  <w:style w:type="paragraph" w:styleId="a3">
+    <w:name w:val="List Paragraph"/>
+    <w:basedOn w:val="a"/>
+    <w:uiPriority w:val="34"/>
+    <w:qFormat/>
+    <w:rsid w:val="00457720"/>
+    <w:pPr>
+      <w:ind w:leftChars="200" w:left="480"/>
+    </w:pPr>
+  </w:style>
 </w:styles>
 </file>
 

</xml_diff>